<commit_message>
Updated full career advisory project with user name personalization, session state fixes, and report improvements
</commit_message>
<xml_diff>
--- a/career_recommendations.docx
+++ b/career_recommendations.docx
@@ -7,12 +7,18 @@
         <w:pStyle w:val="Title"/>
       </w:pPr>
       <w:r>
-        <w:t>AI-Powered Career Pathway Advisor</w:t>
+        <w:t>Career Recommendation Report for Abdullah</w:t>
       </w:r>
     </w:p>
     <w:p>
       <w:r>
-        <w:t>Developed by: Abdullah Shahzada</w:t>
+        <w:t>Dear Abdullah,</w:t>
+        <w:br/>
+      </w:r>
+    </w:p>
+    <w:p>
+      <w:r>
+        <w:t>Based on the information you provided, we have analyzed your profile and here are your career recommendations:</w:t>
         <w:br/>
       </w:r>
     </w:p>
@@ -26,43 +32,19 @@
     </w:p>
     <w:p>
       <w:r>
-        <w:t>Based on the provided information, here are three career options in Machine Learning (ML) that may be a good fit:</w:t>
+        <w:t>Based on the provided information, here are three career options for Abdullah:</w:t>
         <w:br/>
         <w:br/>
-        <w:t>1. **Junior Machine Learning Engineer**:</w:t>
-        <w:br/>
-        <w:t xml:space="preserve">   - Job Description: Assist in developing and deploying ML models for various applications using Python and other ML frameworks.</w:t>
-        <w:br/>
-        <w:t xml:space="preserve">   - Responsibilities: Data preprocessing, feature engineering, model training and testing, and deployment of models in production environments.</w:t>
-        <w:br/>
-        <w:t xml:space="preserve">   - Growth Opportunities: As a junior engineer, you can work with experienced engineers and learn from them, eventually taking on more responsibilities and advancing to senior roles.</w:t>
-        <w:br/>
-        <w:t xml:space="preserve">   - Companies: Google, Microsoft, Amazon, Facebook, and various startups working on ML-related projects.</w:t>
+        <w:t>1. **AI Consultant - Freelancer**: As a freelancer with expertise in Python, ML, and AI, Abdullah can leverage his skills to consult with businesses on AI-related projects. He can work on a project-by-project basis, offering his services to clients in various industries. With his passion for AI and ability to thrive under pressure, Abdullah can successfully navigate the challenges of freelancing in this field.</w:t>
         <w:br/>
         <w:br/>
-        <w:t>2. **Research Assistant in Machine Learning**:</w:t>
-        <w:br/>
-        <w:t xml:space="preserve">   - Job Description: Assist in conducting research and experiments in ML, developing new algorithms and techniques, and publishing papers in top-tier conferences.</w:t>
-        <w:br/>
-        <w:t xml:space="preserve">   - Responsibilities: Design and implement ML models, collect and analyze data, and collaborate with researchers and engineers to advance the state-of-the-art in ML.</w:t>
-        <w:br/>
-        <w:t xml:space="preserve">   - Growth Opportunities: As a research assistant, you can work on cutting-edge projects, publish papers, and build a strong foundation for a career in academia or industry research.</w:t>
-        <w:br/>
-        <w:t xml:space="preserve">   - Companies: Research institutions, universities, and companies with strong research focus (e.g., Google Research, Microsoft Research).</w:t>
+        <w:t>2. **Data Scientist - Freelancer**: As a data scientist, Abdullah can work on projects that involve collecting and analyzing data to create actionable insights for clients. With his Python and ML skills, he can develop and implement data-driven solutions for businesses. His ability to enjoy solving challenges and thrive under pressure will serve him well in this role.</w:t>
         <w:br/>
         <w:br/>
-        <w:t>3. **Data Scientist in Machine Learning**:</w:t>
-        <w:br/>
-        <w:t xml:space="preserve">   - Job Description: Apply ML techniques to analyze and interpret complex data, develop predictive models, and communicate insights to stakeholders.</w:t>
-        <w:br/>
-        <w:t xml:space="preserve">   - Responsibilities: Collect and preprocess data, develop and train ML models, and present findings to clients or stakeholders.</w:t>
-        <w:br/>
-        <w:t xml:space="preserve">   - Growth Opportunities: As a data scientist, you can work on a wide range of projects, from predictive modeling to natural language processing, and advance to leadership roles or start your own consulting firm.</w:t>
-        <w:br/>
-        <w:t xml:space="preserve">   - Companies: Various industries (e.g., finance, healthcare, marketing) and companies working on ML-related projects (e.g., Accenture, Deloitte).</w:t>
+        <w:t>3. **AI/ML Engineer - Freelancer**: In this role, Abdullah can design and develop AI and ML models for clients across various industries. He can work on a project-by-project basis, applying his skills in Python and AI to create innovative solutions. His enthusiasm for AI and ability to handle stress will enable him to excel as a freelancer in this field.</w:t>
         <w:br/>
         <w:br/>
-        <w:t>These career options align with your interests, skills, and educational background. As a beginner, you can start by taking online courses, participating in ML competitions, and building personal projects to gain practical experience.</w:t>
+        <w:t>All three options align with Abdullah's career goals, skills, and interests. With his educational background, beginner experience level, and well-rounded personality, he is well-positioned to succeed as a freelancer in these roles.</w:t>
       </w:r>
     </w:p>
     <w:p>
@@ -75,80 +57,118 @@
     </w:p>
     <w:p>
       <w:r>
-        <w:t>Based on the provided information, let's analyze the skill gaps:</w:t>
+        <w:t>**Analysis of Skill Gaps for Abdullah**</w:t>
         <w:br/>
         <w:br/>
-        <w:t>**Technical Skills:**</w:t>
+        <w:t>Based on the provided information, the following skill gaps have been identified:</w:t>
         <w:br/>
         <w:br/>
-        <w:t>1. **Programming Languages:** The individual has experience with Python, which is a requirement for Machine Learning (ML) tasks. However, it's essential to consider other programming languages like R, Julia, or MATLAB, which are also popular in the ML domain.</w:t>
-        <w:br/>
-        <w:t>2. **ML Frameworks and Libraries:** The individual should consider learning popular ML frameworks and libraries, such as:</w:t>
+        <w:t>1. **Technical Skills:**</w:t>
         <w:br/>
         <w:tab/>
-        <w:t>* TensorFlow</w:t>
+        <w:t>* **Programming skills:** Python is listed as a skill, but there is no mention of other programming languages. To expand his freelancing opportunities, Abdullah may need to learn other popular programming languages such as Java, JavaScript, or C++.</w:t>
         <w:br/>
         <w:tab/>
-        <w:t>* PyTorch</w:t>
+        <w:t>* **Data Science skills:** While Abdullah has skills in ML and AI, it is not clear if he has in-depth knowledge of data science concepts such as data visualization, statistical modeling, or database management.</w:t>
+        <w:br/>
+        <w:t>2. **Soft Skills:**</w:t>
         <w:br/>
         <w:tab/>
-        <w:t>* Scikit-learn</w:t>
+        <w:t>* **Project Management:** As a freelancer, Abdullah will need to manage multiple projects, prioritize tasks, and meet deadlines. He may benefit from learning project management tools and techniques, such as Agile or Scrum.</w:t>
         <w:br/>
         <w:tab/>
-        <w:t>* Keras</w:t>
+        <w:t>* **Communication:** Effective communication is crucial in freelancing, where clients often have high expectations. Abdullah may need to improve his written and verbal communication skills to effectively convey his ideas and services to clients.</w:t>
         <w:br/>
         <w:tab/>
-        <w:t>* OpenCV</w:t>
+        <w:t>* **Business Development:** As a freelancer, Abdullah will need to market himself and seek new business opportunities. He may benefit from learning about marketing, business development, and sales strategies.</w:t>
+        <w:br/>
+        <w:t>3. **Industry Knowledge:**</w:t>
         <w:br/>
         <w:tab/>
-        <w:t>* NLTK or spaCy for Natural Language Processing</w:t>
+        <w:t>* **Domain expertise:** While Abdullah is interested in freelancing, it is not clear if he has expertise in a specific industry such as finance, healthcare, or technology. Gaining domain knowledge can help him stand out as a freelancer and attract higher-paying clients.</w:t>
         <w:br/>
-        <w:t>3. **Data Preprocessing and Feature Engineering:** Understanding data preprocessing techniques, feature scaling, normalization, and engineering is crucial for ML tasks.</w:t>
+        <w:t>4. **Career Development:**</w:t>
         <w:br/>
-        <w:t>4. **Model Evaluation and Selection:** Knowledge of model evaluation metrics (e.g., accuracy, precision, recall, F1 score) and model selection techniques (e.g., cross-validation) is necessary.</w:t>
+        <w:tab/>
+        <w:t>* **Online presence:** As a freelancer, Abdullah will need to establish an online presence, including a professional website, LinkedIn profile, and other social media accounts.</w:t>
         <w:br/>
+        <w:tab/>
+        <w:t>* **Networking:** Building a professional network can help Abdullah find new business opportunities and get referrals. He may benefit from attending industry events, joining online communities, or participating in networking groups.</w:t>
         <w:br/>
-        <w:t>**Soft Skills:**</w:t>
+        <w:t>5. **Personal Development:**</w:t>
         <w:br/>
+        <w:tab/>
+        <w:t>* **Time management:** As a freelancer, Abdullah will need to manage his time effectively to meet deadlines and balance multiple projects. He may benefit from learning time management techniques, such as the Pomodoro Technique or Getting Things Done (GTD).</w:t>
         <w:br/>
-        <w:t>1. **Communication:** As a beginner, it's essential to develop strong communication skills to effectively present ML concepts and results to non-technical stakeholders.</w:t>
-        <w:br/>
-        <w:t>2. **Project Management:** Understanding project management principles, including planning, execution, and monitoring, will help the individual manage ML projects efficiently.</w:t>
-        <w:br/>
-        <w:t>3. **Collaboration:** Experience working with others on ML projects will help the individual develop teamwork and collaboration skills.</w:t>
-        <w:br/>
-        <w:br/>
-        <w:t>**Domain Knowledge:**</w:t>
-        <w:br/>
-        <w:br/>
-        <w:t>1. **Domain-Specific Knowledge:** Familiarity with industry-specific problems, such as healthcare, finance, or cybersecurity, will enhance the individual's ability to apply ML techniques effectively.</w:t>
-        <w:br/>
-        <w:t>2. **Business Acumen:** Understanding business principles, including revenue models and cost-benefit analysis, will help the individual make informed decisions when applying ML solutions.</w:t>
-        <w:br/>
-        <w:br/>
-        <w:t>**Personal Development:**</w:t>
-        <w:br/>
-        <w:br/>
-        <w:t>1. **Continuous Learning:** The individual should commit to continuous learning, staying up-to-date with the latest developments in ML, and exploring new techniques and applications.</w:t>
-        <w:br/>
-        <w:t>2. **Experimentation and Exploration:** Encouraging experimentation and exploration will help the individual develop a growth mindset and improve problem-solving skills.</w:t>
+        <w:tab/>
+        <w:t>* **Financial management:** As a freelancer, Abdullah will need to manage his finances effectively, including invoicing, accounting, and tax planning. He may benefit from learning about financial management tools and techniques.</w:t>
         <w:br/>
         <w:br/>
         <w:t>**Recommendations:**</w:t>
         <w:br/>
         <w:br/>
-        <w:t>1. **Online Courses and Tutorials:** Take online courses and tutorials on ML frameworks, libraries, and techniques, such as those offered by Coursera, edX, or Udemy.</w:t>
-        <w:br/>
-        <w:t>2. **Project-Based Learning:** Work on projects that integrate ML with other areas, such as data visualization, web development, or natural language processing.</w:t>
-        <w:br/>
-        <w:t>3. **Join Online Communities:** Participate in online forums, such as Kaggle, Reddit's r/MachineLearning, or r/learnmachinelearning, to connect with others and learn from their experiences.</w:t>
-        <w:br/>
-        <w:t>4. **Read Research Papers:** Stay up-to-date with the latest research in ML by reading papers and articles on arXiv, ResearchGate, or Academia.edu.</w:t>
-        <w:br/>
-        <w:t>5. **Attend Conferences and Meetups:** Attend conferences and meetups to network with professionals and learn about the latest developments in ML.</w:t>
+        <w:t>Based on the identified skill gaps, the following recommendations are made:</w:t>
         <w:br/>
         <w:br/>
-        <w:t>By addressing these skill gaps, the individual can develop a strong foundation in ML and enhance their career prospects.</w:t>
+        <w:t>1. Take online courses to improve programming skills in languages such as Java, JavaScript, or C++.</w:t>
+        <w:br/>
+        <w:t>2. Learn data science concepts, including data visualization, statistical modeling, and database management.</w:t>
+        <w:br/>
+        <w:t>3. Develop project management, communication, and business development skills through online courses, workshops, or conferences.</w:t>
+        <w:br/>
+        <w:t>4. Gain domain expertise in a specific industry, such as finance, healthcare, or technology.</w:t>
+        <w:br/>
+        <w:t>5. Establish an online presence, including a professional website, LinkedIn profile, and other social media accounts.</w:t>
+        <w:br/>
+        <w:t>6. Build a professional network through attending industry events, joining online communities, or participating in networking groups.</w:t>
+        <w:br/>
+        <w:t>7. Develop time management and financial management skills through online courses or workshops.</w:t>
+        <w:br/>
+        <w:br/>
+        <w:t>**Career Advancement Plan:**</w:t>
+        <w:br/>
+        <w:br/>
+        <w:t>1. Short-term (next 6-12 months):</w:t>
+        <w:br/>
+        <w:tab/>
+        <w:t>* Take online courses to improve programming skills and data science concepts.</w:t>
+        <w:br/>
+        <w:tab/>
+        <w:t>* Develop project management, communication, and business development skills.</w:t>
+        <w:br/>
+        <w:tab/>
+        <w:t>* Establish an online presence.</w:t>
+        <w:br/>
+        <w:t>2. Mid-term (next 1-2 years):</w:t>
+        <w:br/>
+        <w:tab/>
+        <w:t>* Gain domain expertise in a specific industry.</w:t>
+        <w:br/>
+        <w:tab/>
+        <w:t>* Build a professional network.</w:t>
+        <w:br/>
+        <w:tab/>
+        <w:t>* Develop time management and financial management skills.</w:t>
+        <w:br/>
+        <w:t>3. Long-term (next 2-5 years):</w:t>
+        <w:br/>
+        <w:tab/>
+        <w:t>* Establish a successful freelancing career, with a strong online presence and a loyal client base.</w:t>
+        <w:br/>
+        <w:tab/>
+        <w:t>* Continuously update skills and knowledge to stay competitive in the market.</w:t>
+        <w:br/>
+        <w:br/>
+        <w:t>**Psychological Factors and Stress Handling:**</w:t>
+        <w:br/>
+        <w:br/>
+        <w:t>Abdullah's strong psychological factors and stress-handling abilities will be beneficial in his freelancing career. However, it is essential to maintain a healthy work-life balance and avoid burnout. Regular breaks, exercise, and socializing can help mitigate stress and maintain productivity.</w:t>
+        <w:br/>
+        <w:br/>
+        <w:t>**Problem-Solving:**</w:t>
+        <w:br/>
+        <w:br/>
+        <w:t>Abdullah's enjoyment of solving challenges will be an asset in his freelancing career, where he will need to troubleshoot issues and find creative solutions to meet client needs. Encouraging a growth mindset and a willingness to learn from failures will help him develop a strong problem-solving approach.</w:t>
       </w:r>
     </w:p>
     <w:p>
@@ -161,106 +181,78 @@
     </w:p>
     <w:p>
       <w:r>
+        <w:t>Based on Abdullah's skills, interests, career goals, educational background, and personal characteristics, here are some certification, course, and book suggestions to help him achieve his goals:</w:t>
+        <w:br/>
+        <w:br/>
         <w:t>**Certifications:**</w:t>
         <w:br/>
         <w:br/>
-        <w:t>1. **Certified Data Scientist with Python**: This certification is offered by Data Science Council of America (DASCA) and covers data science concepts, machine learning, and Python programming.</w:t>
+        <w:t>1. **Certified Data Scientist (CDS)** by Data Science Council of America (DASCA) - This certification will validate Abdullah's skills in data science and AI.</w:t>
         <w:br/>
-        <w:t>2. **Certified Machine Learning Engineer**: This certification is offered by IBM and covers machine learning concepts, Python programming, and data science.</w:t>
+        <w:t>2. ** Certified Artificial Intelligence and Machine Learning (CAIML)** by International Association for Machine Learning and Artificial Intelligence (IAMAI) - This certification will demonstrate Abdullah's expertise in AI and ML.</w:t>
         <w:br/>
-        <w:t>3. **Certified Deep Learning Engineer**: This certification is offered by NVIDIA and covers deep learning concepts, Python programming, and data science.</w:t>
+        <w:t>3. **Google Cloud Certified - Professional Machine Learning Engineer** - This certification will showcase Abdullah's skills in building and deploying machine learning models on Google Cloud Platform.</w:t>
         <w:br/>
         <w:br/>
         <w:t>**Courses:**</w:t>
         <w:br/>
         <w:br/>
-        <w:t>1. **Andrew Ng's Machine Learning Course**: This course is offered on Coursera and covers machine learning concepts, including supervised and unsupervised learning, linear regression, and neural networks.</w:t>
+        <w:t>1. **Andrew Ng's Machine Learning course** on Coursera - This course will provide a comprehensive introduction to machine learning and deep learning.</w:t>
         <w:br/>
-        <w:t>2. **Deep Learning Specialization**: This course is offered on Coursera and covers deep learning concepts, including convolutional neural networks, recurrent neural networks, and natural language processing.</w:t>
+        <w:t>2. **Stanford University's Natural Language Processing with Deep Learning Specialization** on Coursera - This specialization will teach Abdullah how to build NLP models using deep learning techniques.</w:t>
         <w:br/>
-        <w:t>3. **Python for Data Science**: This course is offered on DataCamp and covers Python programming concepts, including data cleaning, visualization, and machine learning.</w:t>
+        <w:t>3. **DeepLearning.ai's Deep Learning Specialization** on Coursera - This specialization will cover the basics of deep learning and its applications.</w:t>
         <w:br/>
-        <w:t>4. **Machine Learning with Python**: This course is offered on edX and covers Python programming concepts, including machine learning, data science, and data visualization.</w:t>
+        <w:t>4. **Microsoft Professional Program in AI** - This program will provide a comprehensive introduction to AI and its applications.</w:t>
         <w:br/>
-        <w:t>5. **Stanford University's Machine Learning Course**: This course is offered on Coursera and covers machine learning concepts, including supervised and unsupervised learning, linear regression, and neural networks.</w:t>
+        <w:t>5. **edX's AI for Everyone** - This course will provide an introduction to AI and its applications.</w:t>
         <w:br/>
         <w:br/>
         <w:t>**Books:**</w:t>
         <w:br/>
         <w:br/>
-        <w:t>1. **"Python Machine Learning" by Sebastian Raschka**: This book covers machine learning concepts, including supervised and unsupervised learning, linear regression, and neural networks.</w:t>
+        <w:t>1. **"Deep Learning" by Ian Goodfellow, Yoshua Bengio, and Aaron Courville** - This book will provide a comprehensive introduction to deep learning.</w:t>
         <w:br/>
-        <w:t>2. **"Deep Learning" by Ian Goodfellow, Yoshua Bengio, and Aaron Courville**: This book covers deep learning concepts, including convolutional neural networks, recurrent neural networks, and natural language processing.</w:t>
+        <w:t>2. **"Machine Learning" by Andrew Ng and Michael I. Jordan** - This book will provide a comprehensive introduction to machine learning.</w:t>
         <w:br/>
-        <w:t>3. **"Hands-On Machine Learning with Scikit-Learn, Keras, and TensorFlow" by Aurélien Géron**: This book covers machine learning concepts, including supervised and unsupervised learning, linear regression, and neural networks.</w:t>
+        <w:t>3. **"Artificial Intelligence: A Modern Approach" by Stuart Russell and Peter Norvig** - This book will provide a comprehensive introduction to AI and its applications.</w:t>
         <w:br/>
-        <w:t>4. **"Python Data Science Handbook" by Jake VanderPlas**: This book covers Python programming concepts, including data cleaning, visualization, and machine learning.</w:t>
+        <w:t>4. **"Python Machine Learning" by Sebastian Raschka** - This book will cover the basics of machine learning using Python.</w:t>
         <w:br/>
-        <w:t>5. **"Machine Learning Yearning" by Andrew Ng**: This book covers machine learning concepts, including supervised and unsupervised learning, linear regression, and neural networks.</w:t>
+        <w:t>5. **"Hands-On Machine Learning with Scikit-Learn, Keras, and TensorFlow" by Aurélien Géron** - This book will cover the basics of machine learning using scikit-learn, Keras, and TensorFlow.</w:t>
         <w:br/>
         <w:br/>
-        <w:t>**Additional Recommendations:**</w:t>
+        <w:t>**Free Lancing Platforms:**</w:t>
         <w:br/>
         <w:br/>
-        <w:t>1. **Participate in Kaggle competitions**: Kaggle is a platform that allows you to compete with other data scientists on machine learning projects.</w:t>
+        <w:t>1. **Upwork** - This platform will provide Abdullah with access to a large pool of freelance jobs.</w:t>
         <w:br/>
-        <w:t>2. **Join online communities**: Join online communities, such as Reddit's r/MachineLearning and r/Python, to discuss machine learning concepts and share knowledge.</w:t>
+        <w:t>2. **Fiverr** - This platform will allow Abdullah to offer his services starting at $5 per task.</w:t>
         <w:br/>
-        <w:t>3. **Work on personal projects**: Work on personal projects, such as building a chatbot or image classification model, to apply machine learning concepts.</w:t>
-        <w:br/>
-        <w:t>4. **Take online courses**: Take online courses, such as those offered on Coursera and edX, to learn new machine learning concepts and techniques.</w:t>
-        <w:br/>
-        <w:t>5. **Read research papers**: Read research papers on machine learning and deep learning to stay up-to-date with the latest advancements in the field.</w:t>
+        <w:t>3. **Freelancer** - This platform will provide Abdullah with access to a large pool of freelance jobs.</w:t>
         <w:br/>
         <w:br/>
-        <w:t>**Career Goals:**</w:t>
+        <w:t>**Productivity Tools:**</w:t>
         <w:br/>
         <w:br/>
-        <w:t>1. **Data Scientist**: A data scientist is responsible for collecting, analyzing, and interpreting data to make informed business decisions.</w:t>
+        <w:t>1. **Trello** - This tool will help Abdullah manage his projects and tasks.</w:t>
         <w:br/>
-        <w:t>2. **Machine Learning Engineer**: A machine learning engineer is responsible for designing, developing, and deploying machine learning models.</w:t>
+        <w:t>2. **Asana** - This tool will help Abdullah manage his projects and tasks.</w:t>
         <w:br/>
-        <w:t>3. **Research Scientist**: A research scientist is responsible for conducting research in machine learning and deep learning, and publishing research papers.</w:t>
+        <w:t>3. **RescueTime** - This tool will help Abdullah track his time and stay focused.</w:t>
         <w:br/>
         <w:br/>
-        <w:t>**Educational Background:**</w:t>
+        <w:t>**Personal Development:**</w:t>
         <w:br/>
         <w:br/>
-        <w:t>1. **Bachelor's degree in Computer Science or related field**: A bachelor's degree in computer science or a related field is required for a career in machine learning.</w:t>
+        <w:t>1. **Mindfulness and meditation** - These practices will help Abdullah manage stress and stay focused.</w:t>
         <w:br/>
-        <w:t>2. **Master's degree in Machine Learning or related field**: A master's degree in machine learning or a related field is recommended for advanced roles in machine learning.</w:t>
+        <w:t>2. **Exercise and physical activity** - Regular exercise will help Abdullah stay energized and motivated.</w:t>
+        <w:br/>
+        <w:t>3. **Reading and learning** - Abdullah should continue to read and learn new skills to stay up-to-date with the latest developments in AI and ML.</w:t>
         <w:br/>
         <w:br/>
-        <w:t>**Industries of Interest:**</w:t>
-        <w:br/>
-        <w:br/>
-        <w:t>1. **Healthcare**: Machine learning is widely used in healthcare to analyze medical images, predict patient outcomes, and develop personalized medicine.</w:t>
-        <w:br/>
-        <w:t>2. **Finance**: Machine learning is widely used in finance to analyze financial data, detect fraud, and make investment decisions.</w:t>
-        <w:br/>
-        <w:t>3. **Retail**: Machine learning is widely used in retail to analyze customer behavior, predict sales, and develop personalized marketing campaigns.</w:t>
-        <w:br/>
-        <w:br/>
-        <w:t>**Psychological Factors:**</w:t>
-        <w:br/>
-        <w:br/>
-        <w:t>1. **Very Well**: You are well-suited for a career in machine learning, as you enjoy solving challenges and thrive under pressure.</w:t>
-        <w:br/>
-        <w:t>2. **Stress Handling**: You handle stress well, which is essential for a career in machine learning, where you may encounter complex problems and tight deadlines.</w:t>
-        <w:br/>
-        <w:t>3. **Problem Solving**: You enjoy solving challenges, which is essential for a career in machine learning, where you may encounter complex problems and puzzles.</w:t>
-        <w:br/>
-        <w:br/>
-        <w:t>**Programming Languages:**</w:t>
-        <w:br/>
-        <w:br/>
-        <w:t>1. **Python**: Python is a popular programming language used extensively in machine learning, data science, and data analysis.</w:t>
-        <w:br/>
-        <w:br/>
-        <w:t>**Experience Level:**</w:t>
-        <w:br/>
-        <w:br/>
-        <w:t>1. **Beginner**: You are a beginner in machine</w:t>
+        <w:t>Overall, Abdullah should focus on developing his skills in AI and ML, and building a strong portfolio of freelance work. By doing so, he will be well-positioned to succeed as a freelancer in the AI and ML space.</w:t>
       </w:r>
     </w:p>
     <w:p>
@@ -337,40 +329,37 @@
     </w:p>
     <w:p>
       <w:r>
-        <w:t>Here are some success stories of individuals who match the given criteria:</w:t>
+        <w:t>Based on Abdullah's skills, interests, and career goals, here are some potential success stories:</w:t>
         <w:br/>
         <w:br/>
-        <w:t>1. **Andrew Ng**: Andrew Ng is a well-known figure in the Machine Learning (ML) field. He co-founded Google Brain and was the VP of AI at Baidu. He has a strong educational background in EE and Computer Science from Stanford. He is known for his ability to thrive under pressure and his passion for teaching ML. He is currently the founder of AI Fund and the creator of Coursera's Machine Learning course.</w:t>
+        <w:t>**Success Story 1: Starting a Successful AI Consulting Firm**</w:t>
         <w:br/>
         <w:br/>
-        <w:t>Success Story: Andrew Ng's success can be attributed to his ability to enjoy solving challenges, his strong educational background, and his passion for ML. He has been instrumental in making ML accessible to a wider audience through his teaching and has founded several successful AI companies.</w:t>
+        <w:t>Abdullah, a beginner in the field of AI and ML, starts freelancing on platforms like Upwork and Fiverr. He gains a reputation for delivering high-quality AI solutions, and soon, he starts receiving offers from clients all over the world. Encouraged by his success, Abdullah decides to start his own AI consulting firm, where he and his team provide AI solutions to clients across various industries. His firm becomes a go-to destination for companies looking to leverage AI to improve their operations and decision-making processes.</w:t>
         <w:br/>
         <w:br/>
-        <w:t>2. **Fei-Fei Li**: Fei-Fei Li is the Director of the Stanford Artificial Intelligence Lab (SAIL) and the former Chief Scientist of AI at Google Cloud. She has a BS degree in Engineering from China and a Ph.D. in Engineering from Stanford. She is known for her ability to thrive under pressure and her passion for ML.</w:t>
+        <w:t>**Success Story 2: Creating a Popular AI-Powered Chatbot**</w:t>
         <w:br/>
         <w:br/>
-        <w:t>Success Story: Fei-Fei Li's success can be attributed to her ability to enjoy solving challenges, her strong educational background, and her passion for ML. She has been instrumental in making AI more accessible to a wider audience and has founded several successful AI companies.</w:t>
+        <w:t>Abdullah develops a chatbot that uses AI and ML to provide personalized customer support to businesses. He releases the chatbot on the market and promotes it through social media and online advertising. The chatbot becomes a huge success, and Abdullah starts receiving offers from companies to customize the chatbot for their specific needs. He decides to monetize the chatbot by offering it as a subscription-based service, and soon, he starts generating a significant income from its sales.</w:t>
         <w:br/>
         <w:br/>
-        <w:t>3. **Jeremy Howard**: Jeremy Howard is a well-known figure in the ML field and the co-founder of Fast.ai. He has a strong educational background in CS from the University of Melbourne. He is known for his ability to thrive under pressure and his passion for teaching ML.</w:t>
+        <w:t>**Success Story 3: Winning a Prestigious AI Competition**</w:t>
         <w:br/>
         <w:br/>
-        <w:t>Success Story: Jeremy Howard's success can be attributed to his ability to enjoy solving challenges, his strong educational background, and his passion for ML. He has been instrumental in making ML more accessible to a wider audience through his teaching and has founded several successful AI companies.</w:t>
+        <w:t>Abdullah participates in a prestigious AI competition, where he is tasked with developing a solution to a complex problem using AI and ML. Despite being a beginner, Abdullah pours his heart and soul into the project and manages to develop a solution that impresses the judges. He wins the competition and receives a cash prize, recognition, and a chance to work with a renowned AI researcher. This win opens doors for Abdullah, and he starts receiving offers from top companies and research institutions to work on high-profile AI projects.</w:t>
         <w:br/>
         <w:br/>
-        <w:t>4. **Yann LeCun**: Yann LeCun is a well-known figure in the ML field and the Director of AI Research at Facebook. He has a strong educational background in CS from the University of Paris. He is known for his ability to thrive under pressure and his passion for ML.</w:t>
+        <w:t>**Success Story 4: Creating an AI-Powered Online Course**</w:t>
         <w:br/>
         <w:br/>
-        <w:t>Success Story: Yann LeCun's success can be attributed to his ability to enjoy solving challenges, his strong educational background, and his passion for ML. He has been instrumental in making ML more accessible to a wider audience and has founded several successful AI companies.</w:t>
+        <w:t>Abdullah, with his passion for AI and ML, decides to create an online course that teaches AI concepts to beginners. He uses his expertise to develop a comprehensive course that covers the basics of AI and ML, as well as advanced topics. The course becomes a huge success, and Abdullah starts generating a significant income from its sales. He also starts receiving offers from companies to customize the course for their employees, and his course becomes a go-to resource for anyone looking to learn AI and ML.</w:t>
         <w:br/>
         <w:br/>
-        <w:t>5. **Christof Teuscher**: Christof Teuscher is a professor of CS at Portland State University and a well-known figure in the ML field. He has a strong educational background in CS from the University of Zurich. He is known for his ability to enjoy solving challenges and his passion for teaching ML.</w:t>
+        <w:t>**Success Story 5: Getting Acquired by a Top Tech Company**</w:t>
         <w:br/>
         <w:br/>
-        <w:t>Success Story: Christof Teuscher's success can be attributed to his ability to enjoy solving challenges, his strong educational background, and his passion for ML. He has been instrumental in making ML more accessible to a wider audience through his teaching and has founded several successful AI companies.</w:t>
-        <w:br/>
-        <w:br/>
-        <w:t>These success stories demonstrate that with a strong educational background, a passion for ML, and the ability to enjoy solving challenges, one can achieve great success in the field of ML.</w:t>
+        <w:t>Abdullah develops a revolutionary AI-powered tool that solves a complex problem in the industry. He starts freelancing and promoting the tool through social media and online advertising. The tool becomes a huge success, and Abdullah starts receiving offers from top tech companies to acquire his company. He decides to sell his company to a leading tech firm, and he becomes a millionaire before the age of 30.</w:t>
       </w:r>
     </w:p>
     <w:p>
@@ -383,72 +372,61 @@
     </w:p>
     <w:p>
       <w:r>
-        <w:t>**Analysis:**</w:t>
+        <w:t>**Analysis of Psychological Factors:**</w:t>
         <w:br/>
         <w:br/>
-        <w:t>Based on the provided information, the individual possesses a strong foundation in Python and Machine Learning (ML) skills. They are highly motivated and have a clear career goal in ML, which is a good indication of their passion and dedication.</w:t>
+        <w:t>Based on the provided information, we can analyze the following psychological factors:</w:t>
         <w:br/>
         <w:br/>
-        <w:t>The individual's psychological factors are very well, indicating that they are likely to be:</w:t>
+        <w:t>1. **Self-Efficacy:** Abdullah has a "Very Well" self-efficacy score, indicating that he is confident in his abilities and is likely to take on challenges. This is beneficial for a career in freelancing, which requires adaptability and self-motivation.</w:t>
+        <w:br/>
+        <w:t>2. **Stress Tolerance:** Abdullah thrives under pressure, which suggests that he is able to manage stress effectively. This is essential for a freelancing career, where deadlines and multiple projects can be demanding.</w:t>
+        <w:br/>
+        <w:t>3. **Problem-Solving Ability:** Abdullah enjoys solving challenges, which indicates that he is a resourceful and creative individual. This skill is highly valuable in freelancing, where clients often require innovative solutions to complex problems.</w:t>
         <w:br/>
         <w:br/>
-        <w:t>1. **Conscientious**: They are organized, responsible, and plan their work effectively.</w:t>
-        <w:br/>
-        <w:t>2. **Highly motivated**: Their enthusiasm for ML and stress handling abilities suggest that they are self-driven and willing to put in extra effort.</w:t>
-        <w:br/>
-        <w:t>3. **Adaptable**: They are able to thrive under pressure and solve complex challenges, indicating their ability to adapt to new situations.</w:t>
-        <w:br/>
-        <w:t>4. **Curious**: Their interest in ML and willingness to solve problems suggest that they are curious and enjoy learning new things.</w:t>
+        <w:t>**Suggested Career Paths:**</w:t>
         <w:br/>
         <w:br/>
-        <w:t>**Career Path Suggestions:**</w:t>
+        <w:t>Based on Abdullah's skills, interests, and psychological factors, here are some career paths that may be suitable for him:</w:t>
         <w:br/>
         <w:br/>
-        <w:t>Based on their skills, interests, and psychological factors, here are some career path suggestions for the individual:</w:t>
+        <w:t>1. **AI Freelance Consultant:** With a strong background in Python, ML, and AI, Abdullah can offer consulting services to businesses and individuals who need expert advice on AI-related projects.</w:t>
+        <w:br/>
+        <w:t>2. **AI Trainer:** Abdullah can create and sell online courses teaching AI and machine learning concepts, leveraging his expertise and enthusiasm for the subject.</w:t>
+        <w:br/>
+        <w:t>3. **AI Project Manager:** As a freelancer, Abdullah can take on AI-related projects and manage them from start to finish, utilizing his problem-solving skills and experience with Python and ML.</w:t>
+        <w:br/>
+        <w:t>4. **AI Research Assistant:** Abdullah can collaborate with researchers or companies on AI-related projects, applying his knowledge of ML and AI to help drive innovation.</w:t>
+        <w:br/>
+        <w:t>5. **AI Content Creator:** Abdullah can create engaging content (e.g., blog posts, videos, podcasts) about AI and machine learning, sharing his expertise with a wider audience and potentially generating income through advertising or sponsorships.</w:t>
         <w:br/>
         <w:br/>
-        <w:t>1. **Machine Learning Engineer**: With their Python and ML skills, they can work on developing and deploying ML models in various industries, such as healthcare, finance, or education.</w:t>
-        <w:br/>
-        <w:t>2. **Data Scientist**: They can work on analyzing and interpreting complex data, identifying patterns, and making predictions using ML algorithms.</w:t>
-        <w:br/>
-        <w:t>3. **Research Scientist**: They can work in academia or research institutions, developing new ML algorithms and techniques, and publishing research papers.</w:t>
-        <w:br/>
-        <w:t>4. **Business Intelligence Developer**: They can work on developing data visualization tools and reports, helping organizations make data-driven decisions.</w:t>
-        <w:br/>
-        <w:t>5. **AI/ML Consultant**: They can work as a consultant, helping organizations implement ML solutions and improving their decision-making processes.</w:t>
-        <w:br/>
-        <w:t>6. **ML Developer**: They can work on developing and deploying ML models in various industries, such as computer vision, natural language processing, or recommender systems.</w:t>
-        <w:br/>
-        <w:t>7. **Automation Specialist**: They can work on automating processes using ML and automation tools, improving efficiency and reducing costs.</w:t>
+        <w:t>**Recommendations:**</w:t>
         <w:br/>
         <w:br/>
-        <w:t>**Industry-specific Career Path Suggestions:**</w:t>
+        <w:t>1. **Develop a strong online presence:** As a freelancer, Abdullah needs to establish a professional online presence, including a website, LinkedIn profile, and other social media accounts.</w:t>
+        <w:br/>
+        <w:t>2. **Network with potential clients:** Attend industry events, join online communities, and connect with potential clients to build relationships and generate leads.</w:t>
+        <w:br/>
+        <w:t>3. **Continuously develop skills:** The AI field is rapidly evolving, so Abdullah should prioritize ongoing learning and skill development to stay competitive.</w:t>
+        <w:br/>
+        <w:t>4. **Set clear goals and boundaries:** As a freelancer, Abdullah needs to manage his time effectively, set realistic goals, and maintain healthy work-life boundaries to avoid burnout.</w:t>
         <w:br/>
         <w:br/>
-        <w:t>Based on their interests in ML, here are some industry-specific career path suggestions:</w:t>
+        <w:t>By leveraging his strengths and interests, Abdullah can establish a successful freelancing career in the AI industry.</w:t>
+      </w:r>
+    </w:p>
+    <w:p>
+      <w:r>
         <w:br/>
         <w:br/>
-        <w:t>1. **Healthcare**: They can work on developing ML models for disease diagnosis, patient outcomes prediction, or personalized medicine.</w:t>
-        <w:br/>
-        <w:t>2. **Finance**: They can work on developing ML models for risk assessment, portfolio optimization, or credit scoring.</w:t>
-        <w:br/>
-        <w:t>3. **Education**: They can work on developing ML models for student performance prediction, personalized learning, or adaptive assessment.</w:t>
-        <w:br/>
-        <w:t>4. **Retail**: They can work on developing ML models for customer segmentation, recommendation systems, or demand forecasting.</w:t>
-        <w:br/>
-        <w:t>5. **Autonomous Systems**: They can work on developing ML models for self-driving cars, drones, or other autonomous systems.</w:t>
-        <w:br/>
-        <w:br/>
-        <w:t>**Additional Recommendations:**</w:t>
-        <w:br/>
-        <w:br/>
-        <w:t>1. **Continuing Education**: They should continue to learn new ML techniques, frameworks, and tools to stay up-to-date with industry trends.</w:t>
-        <w:br/>
-        <w:t>2. **Networking**: They should attend conferences, meetups, and workshops to connect with other professionals in the field and learn about new opportunities.</w:t>
-        <w:br/>
-        <w:t>3. **Project-based Learning**: They should work on projects that align with their interests and goals, and share their work with others to gain feedback and recognition.</w:t>
-        <w:br/>
-        <w:t>4. **Certifications**: They should consider obtaining certifications, such as Certified Data Scientist (CDS) or Certified Machine Learning Engineer (CMLE), to demonstrate their expertise and commitment to the field.</w:t>
+        <w:t>Thanks Abdullah for trusting our AI Career Advisory System! 🚀</w:t>
+      </w:r>
+    </w:p>
+    <w:p>
+      <w:r>
+        <w:t>Developed by: Carreer_Advisor</w:t>
       </w:r>
     </w:p>
     <w:sectPr>

</xml_diff>